<commit_message>
adding all other scripts
</commit_message>
<xml_diff>
--- a/report.docx
+++ b/report.docx
@@ -4,23 +4,35 @@
   <w:body>
     <w:p>
       <w:pPr>
-        <w:pStyle w:val="ListParagraph"/>
-        <w:numPr>
-          <w:ilvl w:val="0"/>
-          <w:numId w:val="1"/>
-        </w:numPr>
         <w:rPr>
-          <w:u w:val="single"/>
+          <w:lang w:val="fr-FR"/>
         </w:rPr>
       </w:pPr>
       <w:r>
         <w:rPr>
-          <w:u w:val="single"/>
+          <w:lang w:val="fr-FR"/>
         </w:rPr>
-        <w:t>Trip Analysis</w:t>
+        <w:t>Sample Trip_analysis</w:t>
+      </w:r>
+      <w:r>
+        <w:rPr>
+          <w:lang w:val="fr-FR"/>
+        </w:rPr>
+        <w:t xml:space="preserve"> GCP</w:t>
+      </w:r>
+      <w:r>
+        <w:rPr>
+          <w:lang w:val="fr-FR"/>
+        </w:rPr>
+        <w:t xml:space="preserve"> console ou</w:t>
+      </w:r>
+      <w:r>
+        <w:rPr>
+          <w:lang w:val="fr-FR"/>
+        </w:rPr>
+        <w:t>tput</w:t>
       </w:r>
     </w:p>
-    <w:p/>
     <w:p>
       <w:r>
         <w:drawing>
@@ -140,12 +152,12 @@
     </w:p>
     <w:p>
       <w:r>
-        <w:lastRenderedPageBreak/>
         <w:t>Output:</w:t>
       </w:r>
     </w:p>
     <w:p>
       <w:r>
+        <w:lastRenderedPageBreak/>
         <w:drawing>
           <wp:inline distT="0" distB="0" distL="0" distR="0" wp14:anchorId="58CC946C" wp14:editId="0BC6F647">
             <wp:extent cx="5731510" cy="975995"/>
@@ -352,7 +364,46 @@
     <w:p/>
     <w:p>
       <w:r>
-        <w:t>2.</w:t>
+        <w:t>Similarly the output of demand_prediction from console</w:t>
+      </w:r>
+    </w:p>
+    <w:p>
+      <w:r>
+        <w:drawing>
+          <wp:inline distT="0" distB="0" distL="0" distR="0" wp14:anchorId="46126450" wp14:editId="4ADDAEFE">
+            <wp:extent cx="5731510" cy="2506345"/>
+            <wp:effectExtent l="0" t="0" r="2540" b="8255"/>
+            <wp:docPr id="1146696601" name="Picture 1" descr="A black screen with white text&#10;&#10;Description automatically generated"/>
+            <wp:cNvGraphicFramePr>
+              <a:graphicFrameLocks xmlns:a="http://schemas.openxmlformats.org/drawingml/2006/main" noChangeAspect="1"/>
+            </wp:cNvGraphicFramePr>
+            <a:graphic xmlns:a="http://schemas.openxmlformats.org/drawingml/2006/main">
+              <a:graphicData uri="http://schemas.openxmlformats.org/drawingml/2006/picture">
+                <pic:pic xmlns:pic="http://schemas.openxmlformats.org/drawingml/2006/picture">
+                  <pic:nvPicPr>
+                    <pic:cNvPr id="1146696601" name="Picture 1" descr="A black screen with white text&#10;&#10;Description automatically generated"/>
+                    <pic:cNvPicPr/>
+                  </pic:nvPicPr>
+                  <pic:blipFill>
+                    <a:blip r:embed="rId15"/>
+                    <a:stretch>
+                      <a:fillRect/>
+                    </a:stretch>
+                  </pic:blipFill>
+                  <pic:spPr>
+                    <a:xfrm>
+                      <a:off x="0" y="0"/>
+                      <a:ext cx="5731510" cy="2506345"/>
+                    </a:xfrm>
+                    <a:prstGeom prst="rect">
+                      <a:avLst/>
+                    </a:prstGeom>
+                  </pic:spPr>
+                </pic:pic>
+              </a:graphicData>
+            </a:graphic>
+          </wp:inline>
+        </w:drawing>
       </w:r>
     </w:p>
     <w:sectPr>

</xml_diff>